<commit_message>
First full release. Optimised code for buttons.
</commit_message>
<xml_diff>
--- a/testing and debugging tables .docx
+++ b/testing and debugging tables .docx
@@ -38,14 +38,12 @@
         </w:rPr>
         <w:t xml:space="preserve">You are communicating your programming </w:t>
       </w:r>
-      <w:proofErr w:type="gramStart"/>
       <w:r>
         <w:rPr>
           <w:lang w:val="en-US"/>
         </w:rPr>
         <w:t>work flow</w:t>
       </w:r>
-      <w:proofErr w:type="gramEnd"/>
     </w:p>
     <w:p>
       <w:pPr>
@@ -610,29 +608,7 @@
                 <w:lang w:eastAsia="en-NZ"/>
                 <w14:ligatures w14:val="none"/>
               </w:rPr>
-              <w:t xml:space="preserve">Pressing spacebar does not behave like a jump because I </w:t>
-            </w:r>
-            <w:proofErr w:type="gramStart"/>
-            <w:r>
-              <w:rPr>
-                <w:rFonts w:ascii="Times New Roman" w:eastAsia="Times New Roman" w:hAnsi="Times New Roman" w:cs="Times New Roman"/>
-                <w:color w:val="000000"/>
-                <w:kern w:val="0"/>
-                <w:lang w:eastAsia="en-NZ"/>
-                <w14:ligatures w14:val="none"/>
-              </w:rPr>
-              <w:t>have to</w:t>
-            </w:r>
-            <w:proofErr w:type="gramEnd"/>
-            <w:r>
-              <w:rPr>
-                <w:rFonts w:ascii="Times New Roman" w:eastAsia="Times New Roman" w:hAnsi="Times New Roman" w:cs="Times New Roman"/>
-                <w:color w:val="000000"/>
-                <w:kern w:val="0"/>
-                <w:lang w:eastAsia="en-NZ"/>
-                <w14:ligatures w14:val="none"/>
-              </w:rPr>
-              <w:t xml:space="preserve"> hold down space to go up</w:t>
+              <w:t>Pressing spacebar does not behave like a jump because I have to hold down space to go up</w:t>
             </w:r>
           </w:p>
         </w:tc>
@@ -897,29 +873,7 @@
                 <w:lang w:eastAsia="en-NZ"/>
                 <w14:ligatures w14:val="none"/>
               </w:rPr>
-              <w:t xml:space="preserve">Used the </w:t>
-            </w:r>
-            <w:proofErr w:type="spellStart"/>
-            <w:r>
-              <w:rPr>
-                <w:rFonts w:ascii="Times New Roman" w:eastAsia="Times New Roman" w:hAnsi="Times New Roman" w:cs="Times New Roman"/>
-                <w:color w:val="000000"/>
-                <w:kern w:val="0"/>
-                <w:lang w:eastAsia="en-NZ"/>
-                <w14:ligatures w14:val="none"/>
-              </w:rPr>
-              <w:t>keydown</w:t>
-            </w:r>
-            <w:proofErr w:type="spellEnd"/>
-            <w:r>
-              <w:rPr>
-                <w:rFonts w:ascii="Times New Roman" w:eastAsia="Times New Roman" w:hAnsi="Times New Roman" w:cs="Times New Roman"/>
-                <w:color w:val="000000"/>
-                <w:kern w:val="0"/>
-                <w:lang w:eastAsia="en-NZ"/>
-                <w14:ligatures w14:val="none"/>
-              </w:rPr>
-              <w:t xml:space="preserve"> event instead of key get pressed so it gets a single input instead of a constant hold</w:t>
+              <w:t>Used the keydown event instead of key get pressed so it gets a single input instead of a constant hold</w:t>
             </w:r>
           </w:p>
         </w:tc>
@@ -1732,7 +1686,7 @@
                 <w14:ligatures w14:val="none"/>
               </w:rPr>
               <w:drawing>
-                <wp:anchor distT="0" distB="0" distL="114300" distR="114300" simplePos="0" relativeHeight="251670015" behindDoc="0" locked="0" layoutInCell="1" allowOverlap="1" wp14:anchorId="470175AC" wp14:editId="637DE5D2">
+                <wp:anchor distT="0" distB="0" distL="114300" distR="114300" simplePos="0" relativeHeight="251670015" behindDoc="0" locked="0" layoutInCell="1" allowOverlap="1" wp14:anchorId="470175AC" wp14:editId="1A9A1C3D">
                   <wp:simplePos x="0" y="0"/>
                   <wp:positionH relativeFrom="column">
                     <wp:posOffset>32385</wp:posOffset>
@@ -2008,7 +1962,7 @@
                 <w14:ligatures w14:val="none"/>
               </w:rPr>
               <w:drawing>
-                <wp:anchor distT="0" distB="0" distL="114300" distR="114300" simplePos="0" relativeHeight="251678720" behindDoc="0" locked="0" layoutInCell="1" allowOverlap="1" wp14:anchorId="2438462C" wp14:editId="7E2B703E">
+                <wp:anchor distT="0" distB="0" distL="114300" distR="114300" simplePos="0" relativeHeight="251678720" behindDoc="0" locked="0" layoutInCell="1" allowOverlap="1" wp14:anchorId="2438462C" wp14:editId="238403FF">
                   <wp:simplePos x="0" y="0"/>
                   <wp:positionH relativeFrom="column">
                     <wp:posOffset>-26670</wp:posOffset>
@@ -2075,7 +2029,7 @@
                 <w14:ligatures w14:val="none"/>
               </w:rPr>
               <w:drawing>
-                <wp:anchor distT="0" distB="0" distL="114300" distR="114300" simplePos="0" relativeHeight="251672576" behindDoc="0" locked="0" layoutInCell="1" allowOverlap="1" wp14:anchorId="0D2B0FCE" wp14:editId="53ABBAD5">
+                <wp:anchor distT="0" distB="0" distL="114300" distR="114300" simplePos="0" relativeHeight="251672576" behindDoc="0" locked="0" layoutInCell="1" allowOverlap="1" wp14:anchorId="0D2B0FCE" wp14:editId="5CE04A02">
                   <wp:simplePos x="0" y="0"/>
                   <wp:positionH relativeFrom="column">
                     <wp:posOffset>-71755</wp:posOffset>
@@ -2299,7 +2253,7 @@
                 <w14:ligatures w14:val="none"/>
               </w:rPr>
               <w:drawing>
-                <wp:anchor distT="0" distB="0" distL="114300" distR="114300" simplePos="0" relativeHeight="251674624" behindDoc="0" locked="0" layoutInCell="1" allowOverlap="1" wp14:anchorId="3057B163" wp14:editId="4B1A86A1">
+                <wp:anchor distT="0" distB="0" distL="114300" distR="114300" simplePos="0" relativeHeight="251674624" behindDoc="0" locked="0" layoutInCell="1" allowOverlap="1" wp14:anchorId="3057B163" wp14:editId="25D7A4F6">
                   <wp:simplePos x="0" y="0"/>
                   <wp:positionH relativeFrom="column">
                     <wp:posOffset>-26035</wp:posOffset>
@@ -2436,7 +2390,7 @@
                 <w14:ligatures w14:val="none"/>
               </w:rPr>
               <w:drawing>
-                <wp:anchor distT="0" distB="0" distL="114300" distR="114300" simplePos="0" relativeHeight="251680768" behindDoc="0" locked="0" layoutInCell="1" allowOverlap="1" wp14:anchorId="6F1D1B93" wp14:editId="0D1DCBA7">
+                <wp:anchor distT="0" distB="0" distL="114300" distR="114300" simplePos="0" relativeHeight="251680768" behindDoc="0" locked="0" layoutInCell="1" allowOverlap="1" wp14:anchorId="6F1D1B93" wp14:editId="7895CC9D">
                   <wp:simplePos x="0" y="0"/>
                   <wp:positionH relativeFrom="column">
                     <wp:posOffset>73660</wp:posOffset>
@@ -2741,29 +2695,7 @@
                 <w:lang w:eastAsia="en-NZ"/>
                 <w14:ligatures w14:val="none"/>
               </w:rPr>
-              <w:t xml:space="preserve"> Fixed it by putting the gravity in an </w:t>
-            </w:r>
-            <w:proofErr w:type="spellStart"/>
-            <w:r>
-              <w:rPr>
-                <w:rFonts w:ascii="Times New Roman" w:eastAsia="Times New Roman" w:hAnsi="Times New Roman" w:cs="Times New Roman"/>
-                <w:color w:val="000000"/>
-                <w:kern w:val="0"/>
-                <w:lang w:eastAsia="en-NZ"/>
-                <w14:ligatures w14:val="none"/>
-              </w:rPr>
-              <w:t>elif</w:t>
-            </w:r>
-            <w:proofErr w:type="spellEnd"/>
-            <w:r>
-              <w:rPr>
-                <w:rFonts w:ascii="Times New Roman" w:eastAsia="Times New Roman" w:hAnsi="Times New Roman" w:cs="Times New Roman"/>
-                <w:color w:val="000000"/>
-                <w:kern w:val="0"/>
-                <w:lang w:eastAsia="en-NZ"/>
-                <w14:ligatures w14:val="none"/>
-              </w:rPr>
-              <w:t xml:space="preserve"> statement so it only ran when the jump stopped</w:t>
+              <w:t xml:space="preserve"> Fixed it by putting the gravity in an elif statement so it only ran when the jump stopped</w:t>
             </w:r>
           </w:p>
         </w:tc>
@@ -3064,6 +2996,7 @@
                 <w:rFonts w:ascii="Times New Roman" w:eastAsia="Times New Roman" w:hAnsi="Times New Roman" w:cs="Times New Roman"/>
                 <w:b/>
                 <w:bCs/>
+                <w:noProof/>
                 <w:color w:val="000000"/>
                 <w:kern w:val="0"/>
                 <w:lang w:eastAsia="en-NZ"/>
@@ -3130,6 +3063,7 @@
                 <w:rFonts w:ascii="Times New Roman" w:eastAsia="Times New Roman" w:hAnsi="Times New Roman" w:cs="Times New Roman"/>
                 <w:b/>
                 <w:bCs/>
+                <w:noProof/>
                 <w:color w:val="000000"/>
                 <w:kern w:val="0"/>
                 <w:lang w:eastAsia="en-NZ"/>
@@ -3240,9 +3174,8 @@
                 <w:lang w:eastAsia="en-NZ"/>
                 <w14:ligatures w14:val="none"/>
               </w:rPr>
-              <w:t xml:space="preserve"> (fixed by ditching the jumping </w:t>
-            </w:r>
-            <w:proofErr w:type="spellStart"/>
+              <w:t xml:space="preserve"> (fixed by ditching the jumping boolean)</w:t>
+            </w:r>
             <w:r>
               <w:rPr>
                 <w:rFonts w:ascii="Times New Roman" w:eastAsia="Times New Roman" w:hAnsi="Times New Roman" w:cs="Times New Roman"/>
@@ -3253,9 +3186,8 @@
                 <w:lang w:eastAsia="en-NZ"/>
                 <w14:ligatures w14:val="none"/>
               </w:rPr>
-              <w:t>boolean</w:t>
-            </w:r>
-            <w:proofErr w:type="spellEnd"/>
+              <w:t xml:space="preserve">. </w:t>
+            </w:r>
             <w:r>
               <w:rPr>
                 <w:rFonts w:ascii="Times New Roman" w:eastAsia="Times New Roman" w:hAnsi="Times New Roman" w:cs="Times New Roman"/>
@@ -3266,7 +3198,7 @@
                 <w:lang w:eastAsia="en-NZ"/>
                 <w14:ligatures w14:val="none"/>
               </w:rPr>
-              <w:t>)</w:t>
+              <w:t>Got sidetracked and also fixed a bunch of other stuff: Player now cannot jump above or fall below screen</w:t>
             </w:r>
             <w:r>
               <w:rPr>
@@ -3278,7 +3210,7 @@
                 <w:lang w:eastAsia="en-NZ"/>
                 <w14:ligatures w14:val="none"/>
               </w:rPr>
-              <w:t xml:space="preserve">. </w:t>
+              <w:t xml:space="preserve"> (fixed by </w:t>
             </w:r>
             <w:r>
               <w:rPr>
@@ -3290,9 +3222,8 @@
                 <w:lang w:eastAsia="en-NZ"/>
                 <w14:ligatures w14:val="none"/>
               </w:rPr>
-              <w:t xml:space="preserve">Got sidetracked </w:t>
-            </w:r>
-            <w:proofErr w:type="gramStart"/>
+              <w:t>resetting player velocity to 0 when they’re detected outside</w:t>
+            </w:r>
             <w:r>
               <w:rPr>
                 <w:rFonts w:ascii="Times New Roman" w:eastAsia="Times New Roman" w:hAnsi="Times New Roman" w:cs="Times New Roman"/>
@@ -3303,9 +3234,8 @@
                 <w:lang w:eastAsia="en-NZ"/>
                 <w14:ligatures w14:val="none"/>
               </w:rPr>
-              <w:t>and also</w:t>
-            </w:r>
-            <w:proofErr w:type="gramEnd"/>
+              <w:t>)</w:t>
+            </w:r>
             <w:r>
               <w:rPr>
                 <w:rFonts w:ascii="Times New Roman" w:eastAsia="Times New Roman" w:hAnsi="Times New Roman" w:cs="Times New Roman"/>
@@ -3316,7 +3246,7 @@
                 <w:lang w:eastAsia="en-NZ"/>
                 <w14:ligatures w14:val="none"/>
               </w:rPr>
-              <w:t xml:space="preserve"> fixed a bunch of other stuff: Player now cannot jump above or fall below screen</w:t>
+              <w:t>.</w:t>
             </w:r>
             <w:r>
               <w:rPr>
@@ -3328,7 +3258,7 @@
                 <w:lang w:eastAsia="en-NZ"/>
                 <w14:ligatures w14:val="none"/>
               </w:rPr>
-              <w:t xml:space="preserve"> (fixed by </w:t>
+              <w:t xml:space="preserve"> Player now has a limit to how fast they can fall</w:t>
             </w:r>
             <w:r>
               <w:rPr>
@@ -3340,7 +3270,7 @@
                 <w:lang w:eastAsia="en-NZ"/>
                 <w14:ligatures w14:val="none"/>
               </w:rPr>
-              <w:t>resetting player velocity to 0 when they’re detected outside</w:t>
+              <w:t xml:space="preserve"> (fixed by </w:t>
             </w:r>
             <w:r>
               <w:rPr>
@@ -3352,81 +3282,7 @@
                 <w:lang w:eastAsia="en-NZ"/>
                 <w14:ligatures w14:val="none"/>
               </w:rPr>
-              <w:t>)</w:t>
-            </w:r>
-            <w:r>
-              <w:rPr>
-                <w:rFonts w:ascii="Times New Roman" w:eastAsia="Times New Roman" w:hAnsi="Times New Roman" w:cs="Times New Roman"/>
-                <w:color w:val="000000"/>
-                <w:kern w:val="0"/>
-                <w:sz w:val="20"/>
-                <w:szCs w:val="20"/>
-                <w:lang w:eastAsia="en-NZ"/>
-                <w14:ligatures w14:val="none"/>
-              </w:rPr>
-              <w:t>.</w:t>
-            </w:r>
-            <w:r>
-              <w:rPr>
-                <w:rFonts w:ascii="Times New Roman" w:eastAsia="Times New Roman" w:hAnsi="Times New Roman" w:cs="Times New Roman"/>
-                <w:color w:val="000000"/>
-                <w:kern w:val="0"/>
-                <w:sz w:val="20"/>
-                <w:szCs w:val="20"/>
-                <w:lang w:eastAsia="en-NZ"/>
-                <w14:ligatures w14:val="none"/>
-              </w:rPr>
-              <w:t xml:space="preserve"> Player now has a limit to how fast they can fall</w:t>
-            </w:r>
-            <w:r>
-              <w:rPr>
-                <w:rFonts w:ascii="Times New Roman" w:eastAsia="Times New Roman" w:hAnsi="Times New Roman" w:cs="Times New Roman"/>
-                <w:color w:val="000000"/>
-                <w:kern w:val="0"/>
-                <w:sz w:val="20"/>
-                <w:szCs w:val="20"/>
-                <w:lang w:eastAsia="en-NZ"/>
-                <w14:ligatures w14:val="none"/>
-              </w:rPr>
-              <w:t xml:space="preserve"> (fixed by </w:t>
-            </w:r>
-            <w:r>
-              <w:rPr>
-                <w:rFonts w:ascii="Times New Roman" w:eastAsia="Times New Roman" w:hAnsi="Times New Roman" w:cs="Times New Roman"/>
-                <w:color w:val="000000"/>
-                <w:kern w:val="0"/>
-                <w:sz w:val="20"/>
-                <w:szCs w:val="20"/>
-                <w:lang w:eastAsia="en-NZ"/>
-                <w14:ligatures w14:val="none"/>
-              </w:rPr>
-              <w:t xml:space="preserve">not allowing </w:t>
-            </w:r>
-            <w:proofErr w:type="spellStart"/>
-            <w:r>
-              <w:rPr>
-                <w:rFonts w:ascii="Times New Roman" w:eastAsia="Times New Roman" w:hAnsi="Times New Roman" w:cs="Times New Roman"/>
-                <w:color w:val="000000"/>
-                <w:kern w:val="0"/>
-                <w:sz w:val="20"/>
-                <w:szCs w:val="20"/>
-                <w:lang w:eastAsia="en-NZ"/>
-                <w14:ligatures w14:val="none"/>
-              </w:rPr>
-              <w:t>jump_strength</w:t>
-            </w:r>
-            <w:proofErr w:type="spellEnd"/>
-            <w:r>
-              <w:rPr>
-                <w:rFonts w:ascii="Times New Roman" w:eastAsia="Times New Roman" w:hAnsi="Times New Roman" w:cs="Times New Roman"/>
-                <w:color w:val="000000"/>
-                <w:kern w:val="0"/>
-                <w:sz w:val="20"/>
-                <w:szCs w:val="20"/>
-                <w:lang w:eastAsia="en-NZ"/>
-                <w14:ligatures w14:val="none"/>
-              </w:rPr>
-              <w:t xml:space="preserve"> to roll too far into the negatives</w:t>
+              <w:t>not allowing jump_strength to roll too far into the negatives</w:t>
             </w:r>
             <w:r>
               <w:rPr>
@@ -3517,6 +3373,7 @@
       </w:tr>
       <w:tr>
         <w:trPr>
+          <w:trHeight w:val="3202"/>
           <w:tblHeader/>
         </w:trPr>
         <w:tc>
@@ -3544,6 +3401,19 @@
                 <w14:ligatures w14:val="none"/>
               </w:rPr>
             </w:pPr>
+            <w:r>
+              <w:rPr>
+                <w:rFonts w:ascii="Times New Roman" w:eastAsia="Times New Roman" w:hAnsi="Times New Roman" w:cs="Times New Roman"/>
+                <w:b/>
+                <w:bCs/>
+                <w:color w:val="000000"/>
+                <w:kern w:val="0"/>
+                <w:lang w:eastAsia="en-NZ"/>
+                <w14:ligatures w14:val="none"/>
+              </w:rPr>
+              <w:lastRenderedPageBreak/>
+              <w:t>3/04/2025</w:t>
+            </w:r>
           </w:p>
         </w:tc>
         <w:tc>
@@ -3571,6 +3441,73 @@
                 <w14:ligatures w14:val="none"/>
               </w:rPr>
             </w:pPr>
+            <w:r>
+              <w:rPr>
+                <w:rFonts w:ascii="Times New Roman" w:eastAsia="Times New Roman" w:hAnsi="Times New Roman" w:cs="Times New Roman"/>
+                <w:b/>
+                <w:bCs/>
+                <w:noProof/>
+                <w:color w:val="000000"/>
+                <w:kern w:val="0"/>
+                <w:lang w:eastAsia="en-NZ"/>
+                <w14:ligatures w14:val="none"/>
+              </w:rPr>
+              <w:drawing>
+                <wp:anchor distT="0" distB="0" distL="114300" distR="114300" simplePos="0" relativeHeight="251686912" behindDoc="0" locked="0" layoutInCell="1" allowOverlap="1" wp14:anchorId="46028EC3" wp14:editId="1DDA1534">
+                  <wp:simplePos x="0" y="0"/>
+                  <wp:positionH relativeFrom="column">
+                    <wp:posOffset>-110490</wp:posOffset>
+                  </wp:positionH>
+                  <wp:positionV relativeFrom="paragraph">
+                    <wp:posOffset>-131445</wp:posOffset>
+                  </wp:positionV>
+                  <wp:extent cx="1924050" cy="1094105"/>
+                  <wp:effectExtent l="0" t="0" r="0" b="0"/>
+                  <wp:wrapNone/>
+                  <wp:docPr id="2112057203" name="Picture 1"/>
+                  <wp:cNvGraphicFramePr>
+                    <a:graphicFrameLocks xmlns:a="http://schemas.openxmlformats.org/drawingml/2006/main" noChangeAspect="1"/>
+                  </wp:cNvGraphicFramePr>
+                  <a:graphic xmlns:a="http://schemas.openxmlformats.org/drawingml/2006/main">
+                    <a:graphicData uri="http://schemas.openxmlformats.org/drawingml/2006/picture">
+                      <pic:pic xmlns:pic="http://schemas.openxmlformats.org/drawingml/2006/picture">
+                        <pic:nvPicPr>
+                          <pic:cNvPr id="2112057203" name=""/>
+                          <pic:cNvPicPr/>
+                        </pic:nvPicPr>
+                        <pic:blipFill>
+                          <a:blip r:embed="rId25" cstate="print">
+                            <a:extLst>
+                              <a:ext uri="{28A0092B-C50C-407E-A947-70E740481C1C}">
+                                <a14:useLocalDpi xmlns:a14="http://schemas.microsoft.com/office/drawing/2010/main" val="0"/>
+                              </a:ext>
+                            </a:extLst>
+                          </a:blip>
+                          <a:stretch>
+                            <a:fillRect/>
+                          </a:stretch>
+                        </pic:blipFill>
+                        <pic:spPr>
+                          <a:xfrm>
+                            <a:off x="0" y="0"/>
+                            <a:ext cx="1924050" cy="1094105"/>
+                          </a:xfrm>
+                          <a:prstGeom prst="rect">
+                            <a:avLst/>
+                          </a:prstGeom>
+                        </pic:spPr>
+                      </pic:pic>
+                    </a:graphicData>
+                  </a:graphic>
+                  <wp14:sizeRelH relativeFrom="margin">
+                    <wp14:pctWidth>0</wp14:pctWidth>
+                  </wp14:sizeRelH>
+                  <wp14:sizeRelV relativeFrom="margin">
+                    <wp14:pctHeight>0</wp14:pctHeight>
+                  </wp14:sizeRelV>
+                </wp:anchor>
+              </w:drawing>
+            </w:r>
           </w:p>
         </w:tc>
         <w:tc>
@@ -3590,14 +3527,22 @@
               <w:spacing w:after="0" w:line="240" w:lineRule="auto"/>
               <w:rPr>
                 <w:rFonts w:ascii="Times New Roman" w:eastAsia="Times New Roman" w:hAnsi="Times New Roman" w:cs="Times New Roman"/>
-                <w:b/>
-                <w:bCs/>
-                <w:color w:val="000000"/>
-                <w:kern w:val="0"/>
-                <w:lang w:eastAsia="en-NZ"/>
-                <w14:ligatures w14:val="none"/>
-              </w:rPr>
-            </w:pPr>
+                <w:color w:val="000000"/>
+                <w:kern w:val="0"/>
+                <w:lang w:eastAsia="en-NZ"/>
+                <w14:ligatures w14:val="none"/>
+              </w:rPr>
+            </w:pPr>
+            <w:r>
+              <w:rPr>
+                <w:rFonts w:ascii="Times New Roman" w:eastAsia="Times New Roman" w:hAnsi="Times New Roman" w:cs="Times New Roman"/>
+                <w:color w:val="000000"/>
+                <w:kern w:val="0"/>
+                <w:lang w:eastAsia="en-NZ"/>
+                <w14:ligatures w14:val="none"/>
+              </w:rPr>
+              <w:t>Message shown is winning message no matter what button I press</w:t>
+            </w:r>
           </w:p>
         </w:tc>
         <w:tc>
@@ -3625,6 +3570,73 @@
                 <w14:ligatures w14:val="none"/>
               </w:rPr>
             </w:pPr>
+            <w:r>
+              <w:rPr>
+                <w:rFonts w:ascii="Times New Roman" w:eastAsia="Times New Roman" w:hAnsi="Times New Roman" w:cs="Times New Roman"/>
+                <w:b/>
+                <w:bCs/>
+                <w:noProof/>
+                <w:color w:val="000000"/>
+                <w:kern w:val="0"/>
+                <w:lang w:eastAsia="en-NZ"/>
+                <w14:ligatures w14:val="none"/>
+              </w:rPr>
+              <w:drawing>
+                <wp:anchor distT="0" distB="0" distL="114300" distR="114300" simplePos="0" relativeHeight="251687936" behindDoc="0" locked="0" layoutInCell="1" allowOverlap="1" wp14:anchorId="54F5FCF9" wp14:editId="294407E0">
+                  <wp:simplePos x="0" y="0"/>
+                  <wp:positionH relativeFrom="column">
+                    <wp:posOffset>-52705</wp:posOffset>
+                  </wp:positionH>
+                  <wp:positionV relativeFrom="paragraph">
+                    <wp:posOffset>-90170</wp:posOffset>
+                  </wp:positionV>
+                  <wp:extent cx="1697990" cy="1038225"/>
+                  <wp:effectExtent l="0" t="0" r="0" b="0"/>
+                  <wp:wrapNone/>
+                  <wp:docPr id="504608741" name="Picture 1"/>
+                  <wp:cNvGraphicFramePr>
+                    <a:graphicFrameLocks xmlns:a="http://schemas.openxmlformats.org/drawingml/2006/main" noChangeAspect="1"/>
+                  </wp:cNvGraphicFramePr>
+                  <a:graphic xmlns:a="http://schemas.openxmlformats.org/drawingml/2006/main">
+                    <a:graphicData uri="http://schemas.openxmlformats.org/drawingml/2006/picture">
+                      <pic:pic xmlns:pic="http://schemas.openxmlformats.org/drawingml/2006/picture">
+                        <pic:nvPicPr>
+                          <pic:cNvPr id="504608741" name=""/>
+                          <pic:cNvPicPr/>
+                        </pic:nvPicPr>
+                        <pic:blipFill>
+                          <a:blip r:embed="rId26" cstate="print">
+                            <a:extLst>
+                              <a:ext uri="{28A0092B-C50C-407E-A947-70E740481C1C}">
+                                <a14:useLocalDpi xmlns:a14="http://schemas.microsoft.com/office/drawing/2010/main" val="0"/>
+                              </a:ext>
+                            </a:extLst>
+                          </a:blip>
+                          <a:stretch>
+                            <a:fillRect/>
+                          </a:stretch>
+                        </pic:blipFill>
+                        <pic:spPr>
+                          <a:xfrm>
+                            <a:off x="0" y="0"/>
+                            <a:ext cx="1697990" cy="1038225"/>
+                          </a:xfrm>
+                          <a:prstGeom prst="rect">
+                            <a:avLst/>
+                          </a:prstGeom>
+                        </pic:spPr>
+                      </pic:pic>
+                    </a:graphicData>
+                  </a:graphic>
+                  <wp14:sizeRelH relativeFrom="margin">
+                    <wp14:pctWidth>0</wp14:pctWidth>
+                  </wp14:sizeRelH>
+                  <wp14:sizeRelV relativeFrom="margin">
+                    <wp14:pctHeight>0</wp14:pctHeight>
+                  </wp14:sizeRelV>
+                </wp:anchor>
+              </w:drawing>
+            </w:r>
           </w:p>
         </w:tc>
         <w:tc>
@@ -3644,14 +3656,72 @@
               <w:spacing w:after="0" w:line="240" w:lineRule="auto"/>
               <w:rPr>
                 <w:rFonts w:ascii="Times New Roman" w:eastAsia="Times New Roman" w:hAnsi="Times New Roman" w:cs="Times New Roman"/>
-                <w:b/>
-                <w:bCs/>
-                <w:color w:val="000000"/>
-                <w:kern w:val="0"/>
-                <w:lang w:eastAsia="en-NZ"/>
-                <w14:ligatures w14:val="none"/>
-              </w:rPr>
-            </w:pPr>
+                <w:color w:val="000000"/>
+                <w:kern w:val="0"/>
+                <w:lang w:eastAsia="en-NZ"/>
+                <w14:ligatures w14:val="none"/>
+              </w:rPr>
+            </w:pPr>
+            <w:r>
+              <w:rPr>
+                <w:rFonts w:ascii="Times New Roman" w:eastAsia="Times New Roman" w:hAnsi="Times New Roman" w:cs="Times New Roman"/>
+                <w:color w:val="000000"/>
+                <w:kern w:val="0"/>
+                <w:lang w:eastAsia="en-NZ"/>
+                <w14:ligatures w14:val="none"/>
+              </w:rPr>
+              <w:t>F</w:t>
+            </w:r>
+            <w:r>
+              <w:rPr>
+                <w:rFonts w:ascii="Times New Roman" w:eastAsia="Times New Roman" w:hAnsi="Times New Roman" w:cs="Times New Roman"/>
+                <w:color w:val="000000"/>
+                <w:kern w:val="0"/>
+                <w:lang w:eastAsia="en-NZ"/>
+                <w14:ligatures w14:val="none"/>
+              </w:rPr>
+              <w:t>ix</w:t>
+            </w:r>
+            <w:r>
+              <w:rPr>
+                <w:rFonts w:ascii="Times New Roman" w:eastAsia="Times New Roman" w:hAnsi="Times New Roman" w:cs="Times New Roman"/>
+                <w:color w:val="000000"/>
+                <w:kern w:val="0"/>
+                <w:lang w:eastAsia="en-NZ"/>
+                <w14:ligatures w14:val="none"/>
+              </w:rPr>
+              <w:t>ed</w:t>
+            </w:r>
+            <w:r>
+              <w:rPr>
+                <w:rFonts w:ascii="Times New Roman" w:eastAsia="Times New Roman" w:hAnsi="Times New Roman" w:cs="Times New Roman"/>
+                <w:color w:val="000000"/>
+                <w:kern w:val="0"/>
+                <w:lang w:eastAsia="en-NZ"/>
+                <w14:ligatures w14:val="none"/>
+              </w:rPr>
+              <w:t xml:space="preserve"> by comparing the selected button to the person chosen</w:t>
+            </w:r>
+            <w:r>
+              <w:rPr>
+                <w:rFonts w:ascii="Times New Roman" w:eastAsia="Times New Roman" w:hAnsi="Times New Roman" w:cs="Times New Roman"/>
+                <w:color w:val="000000"/>
+                <w:kern w:val="0"/>
+                <w:lang w:eastAsia="en-NZ"/>
+                <w14:ligatures w14:val="none"/>
+              </w:rPr>
+              <w:t>, instead of comparing</w:t>
+            </w:r>
+            <w:r>
+              <w:rPr>
+                <w:rFonts w:ascii="Times New Roman" w:eastAsia="Times New Roman" w:hAnsi="Times New Roman" w:cs="Times New Roman"/>
+                <w:color w:val="000000"/>
+                <w:kern w:val="0"/>
+                <w:lang w:eastAsia="en-NZ"/>
+                <w14:ligatures w14:val="none"/>
+              </w:rPr>
+              <w:t xml:space="preserve"> it to the list of people in the game.</w:t>
+            </w:r>
           </w:p>
         </w:tc>
       </w:tr>
@@ -3708,9 +3778,9 @@
       </w:tblPr>
       <w:tblGrid>
         <w:gridCol w:w="1952"/>
-        <w:gridCol w:w="2618"/>
-        <w:gridCol w:w="2746"/>
-        <w:gridCol w:w="2885"/>
+        <w:gridCol w:w="2620"/>
+        <w:gridCol w:w="2754"/>
+        <w:gridCol w:w="2875"/>
       </w:tblGrid>
       <w:tr>
         <w:trPr>
@@ -3718,7 +3788,7 @@
         </w:trPr>
         <w:tc>
           <w:tcPr>
-            <w:tcW w:w="1696" w:type="dxa"/>
+            <w:tcW w:w="1952" w:type="dxa"/>
             <w:shd w:val="clear" w:color="auto" w:fill="FFFFFF"/>
             <w:tcMar>
               <w:top w:w="96" w:type="dxa"/>
@@ -3777,7 +3847,7 @@
         </w:tc>
         <w:tc>
           <w:tcPr>
-            <w:tcW w:w="2694" w:type="dxa"/>
+            <w:tcW w:w="2620" w:type="dxa"/>
             <w:shd w:val="clear" w:color="auto" w:fill="FFFFFF"/>
             <w:tcMar>
               <w:top w:w="96" w:type="dxa"/>
@@ -3821,7 +3891,7 @@
         </w:tc>
         <w:tc>
           <w:tcPr>
-            <w:tcW w:w="2835" w:type="dxa"/>
+            <w:tcW w:w="2754" w:type="dxa"/>
             <w:shd w:val="clear" w:color="auto" w:fill="FFFFFF"/>
             <w:tcMar>
               <w:top w:w="96" w:type="dxa"/>
@@ -3865,7 +3935,7 @@
         </w:tc>
         <w:tc>
           <w:tcPr>
-            <w:tcW w:w="2976" w:type="dxa"/>
+            <w:tcW w:w="2875" w:type="dxa"/>
             <w:shd w:val="clear" w:color="auto" w:fill="FFFFFF"/>
             <w:tcMar>
               <w:top w:w="96" w:type="dxa"/>
@@ -3914,7 +3984,7 @@
         </w:trPr>
         <w:tc>
           <w:tcPr>
-            <w:tcW w:w="1696" w:type="dxa"/>
+            <w:tcW w:w="1952" w:type="dxa"/>
             <w:shd w:val="clear" w:color="auto" w:fill="C9FDEE"/>
             <w:tcMar>
               <w:top w:w="96" w:type="dxa"/>
@@ -3957,7 +4027,7 @@
         </w:tc>
         <w:tc>
           <w:tcPr>
-            <w:tcW w:w="2694" w:type="dxa"/>
+            <w:tcW w:w="2620" w:type="dxa"/>
             <w:shd w:val="clear" w:color="auto" w:fill="C9FDEE"/>
             <w:tcMar>
               <w:top w:w="96" w:type="dxa"/>
@@ -3984,7 +4054,7 @@
         </w:tc>
         <w:tc>
           <w:tcPr>
-            <w:tcW w:w="2835" w:type="dxa"/>
+            <w:tcW w:w="2754" w:type="dxa"/>
             <w:shd w:val="clear" w:color="auto" w:fill="C9FDEE"/>
             <w:tcMar>
               <w:top w:w="96" w:type="dxa"/>
@@ -4011,7 +4081,7 @@
         </w:tc>
         <w:tc>
           <w:tcPr>
-            <w:tcW w:w="2976" w:type="dxa"/>
+            <w:tcW w:w="2875" w:type="dxa"/>
             <w:shd w:val="clear" w:color="auto" w:fill="C9FDEE"/>
             <w:tcMar>
               <w:top w:w="96" w:type="dxa"/>
@@ -4043,7 +4113,7 @@
         </w:trPr>
         <w:tc>
           <w:tcPr>
-            <w:tcW w:w="1696" w:type="dxa"/>
+            <w:tcW w:w="1952" w:type="dxa"/>
             <w:shd w:val="clear" w:color="auto" w:fill="C9FDEE"/>
             <w:tcMar>
               <w:top w:w="96" w:type="dxa"/>
@@ -4068,11 +4138,39 @@
                 <w14:ligatures w14:val="none"/>
               </w:rPr>
             </w:pPr>
-          </w:p>
-        </w:tc>
-        <w:tc>
-          <w:tcPr>
-            <w:tcW w:w="2694" w:type="dxa"/>
+            <w:r>
+              <w:rPr>
+                <w:rFonts w:ascii="Times New Roman" w:eastAsia="Times New Roman" w:hAnsi="Times New Roman" w:cs="Times New Roman"/>
+                <w:i/>
+                <w:iCs/>
+                <w:color w:val="000000"/>
+                <w:kern w:val="0"/>
+                <w:sz w:val="16"/>
+                <w:szCs w:val="16"/>
+                <w:lang w:eastAsia="en-NZ"/>
+                <w14:ligatures w14:val="none"/>
+              </w:rPr>
+              <w:t>Text input</w:t>
+            </w:r>
+            <w:r>
+              <w:rPr>
+                <w:rFonts w:ascii="Times New Roman" w:eastAsia="Times New Roman" w:hAnsi="Times New Roman" w:cs="Times New Roman"/>
+                <w:i/>
+                <w:iCs/>
+                <w:color w:val="000000"/>
+                <w:kern w:val="0"/>
+                <w:sz w:val="16"/>
+                <w:szCs w:val="16"/>
+                <w:lang w:eastAsia="en-NZ"/>
+                <w14:ligatures w14:val="none"/>
+              </w:rPr>
+              <w:t xml:space="preserve"> players name</w:t>
+            </w:r>
+          </w:p>
+        </w:tc>
+        <w:tc>
+          <w:tcPr>
+            <w:tcW w:w="2620" w:type="dxa"/>
             <w:shd w:val="clear" w:color="auto" w:fill="C9FDEE"/>
             <w:tcMar>
               <w:top w:w="96" w:type="dxa"/>
@@ -4095,11 +4193,23 @@
                 <w14:ligatures w14:val="none"/>
               </w:rPr>
             </w:pPr>
-          </w:p>
-        </w:tc>
-        <w:tc>
-          <w:tcPr>
-            <w:tcW w:w="2835" w:type="dxa"/>
+            <w:r>
+              <w:rPr>
+                <w:rFonts w:ascii="Times New Roman" w:eastAsia="Times New Roman" w:hAnsi="Times New Roman" w:cs="Times New Roman"/>
+                <w:b/>
+                <w:bCs/>
+                <w:color w:val="000000"/>
+                <w:kern w:val="0"/>
+                <w:lang w:eastAsia="en-NZ"/>
+                <w14:ligatures w14:val="none"/>
+              </w:rPr>
+              <w:t>Intro message using players name</w:t>
+            </w:r>
+          </w:p>
+        </w:tc>
+        <w:tc>
+          <w:tcPr>
+            <w:tcW w:w="2754" w:type="dxa"/>
             <w:shd w:val="clear" w:color="auto" w:fill="C9FDEE"/>
             <w:tcMar>
               <w:top w:w="96" w:type="dxa"/>
@@ -4122,11 +4232,23 @@
                 <w14:ligatures w14:val="none"/>
               </w:rPr>
             </w:pPr>
-          </w:p>
-        </w:tc>
-        <w:tc>
-          <w:tcPr>
-            <w:tcW w:w="2976" w:type="dxa"/>
+            <w:r>
+              <w:rPr>
+                <w:rFonts w:ascii="Times New Roman" w:eastAsia="Times New Roman" w:hAnsi="Times New Roman" w:cs="Times New Roman"/>
+                <w:b/>
+                <w:bCs/>
+                <w:color w:val="000000"/>
+                <w:kern w:val="0"/>
+                <w:lang w:eastAsia="en-NZ"/>
+                <w14:ligatures w14:val="none"/>
+              </w:rPr>
+              <w:t>Intro message using players name</w:t>
+            </w:r>
+          </w:p>
+        </w:tc>
+        <w:tc>
+          <w:tcPr>
+            <w:tcW w:w="2875" w:type="dxa"/>
             <w:shd w:val="clear" w:color="auto" w:fill="C9FDEE"/>
             <w:tcMar>
               <w:top w:w="96" w:type="dxa"/>
@@ -4149,6 +4271,18 @@
                 <w14:ligatures w14:val="none"/>
               </w:rPr>
             </w:pPr>
+            <w:r>
+              <w:rPr>
+                <w:rFonts w:ascii="Times New Roman" w:eastAsia="Times New Roman" w:hAnsi="Times New Roman" w:cs="Times New Roman"/>
+                <w:b/>
+                <w:bCs/>
+                <w:color w:val="000000"/>
+                <w:kern w:val="0"/>
+                <w:lang w:eastAsia="en-NZ"/>
+                <w14:ligatures w14:val="none"/>
+              </w:rPr>
+              <w:t>Nope</w:t>
+            </w:r>
           </w:p>
         </w:tc>
       </w:tr>
@@ -4158,7 +4292,7 @@
         </w:trPr>
         <w:tc>
           <w:tcPr>
-            <w:tcW w:w="1696" w:type="dxa"/>
+            <w:tcW w:w="1952" w:type="dxa"/>
             <w:shd w:val="clear" w:color="auto" w:fill="C9FDEE"/>
             <w:tcMar>
               <w:top w:w="96" w:type="dxa"/>
@@ -4183,11 +4317,25 @@
                 <w14:ligatures w14:val="none"/>
               </w:rPr>
             </w:pPr>
-          </w:p>
-        </w:tc>
-        <w:tc>
-          <w:tcPr>
-            <w:tcW w:w="2694" w:type="dxa"/>
+            <w:r>
+              <w:rPr>
+                <w:rFonts w:ascii="Times New Roman" w:eastAsia="Times New Roman" w:hAnsi="Times New Roman" w:cs="Times New Roman"/>
+                <w:i/>
+                <w:iCs/>
+                <w:color w:val="000000"/>
+                <w:kern w:val="0"/>
+                <w:sz w:val="16"/>
+                <w:szCs w:val="16"/>
+                <w:lang w:eastAsia="en-NZ"/>
+                <w14:ligatures w14:val="none"/>
+              </w:rPr>
+              <w:t>Keyboard input for movement</w:t>
+            </w:r>
+          </w:p>
+        </w:tc>
+        <w:tc>
+          <w:tcPr>
+            <w:tcW w:w="2620" w:type="dxa"/>
             <w:shd w:val="clear" w:color="auto" w:fill="C9FDEE"/>
             <w:tcMar>
               <w:top w:w="96" w:type="dxa"/>
@@ -4210,11 +4358,23 @@
                 <w14:ligatures w14:val="none"/>
               </w:rPr>
             </w:pPr>
-          </w:p>
-        </w:tc>
-        <w:tc>
-          <w:tcPr>
-            <w:tcW w:w="2835" w:type="dxa"/>
+            <w:r>
+              <w:rPr>
+                <w:rFonts w:ascii="Times New Roman" w:eastAsia="Times New Roman" w:hAnsi="Times New Roman" w:cs="Times New Roman"/>
+                <w:b/>
+                <w:bCs/>
+                <w:color w:val="000000"/>
+                <w:kern w:val="0"/>
+                <w:lang w:eastAsia="en-NZ"/>
+                <w14:ligatures w14:val="none"/>
+              </w:rPr>
+              <w:t>A and D to move sideways, spacebar to jump</w:t>
+            </w:r>
+          </w:p>
+        </w:tc>
+        <w:tc>
+          <w:tcPr>
+            <w:tcW w:w="2754" w:type="dxa"/>
             <w:shd w:val="clear" w:color="auto" w:fill="C9FDEE"/>
             <w:tcMar>
               <w:top w:w="96" w:type="dxa"/>
@@ -4237,11 +4397,23 @@
                 <w14:ligatures w14:val="none"/>
               </w:rPr>
             </w:pPr>
-          </w:p>
-        </w:tc>
-        <w:tc>
-          <w:tcPr>
-            <w:tcW w:w="2976" w:type="dxa"/>
+            <w:r>
+              <w:rPr>
+                <w:rFonts w:ascii="Times New Roman" w:eastAsia="Times New Roman" w:hAnsi="Times New Roman" w:cs="Times New Roman"/>
+                <w:b/>
+                <w:bCs/>
+                <w:color w:val="000000"/>
+                <w:kern w:val="0"/>
+                <w:lang w:eastAsia="en-NZ"/>
+                <w14:ligatures w14:val="none"/>
+              </w:rPr>
+              <w:t>A and D to move sideways, spacebar to jump</w:t>
+            </w:r>
+          </w:p>
+        </w:tc>
+        <w:tc>
+          <w:tcPr>
+            <w:tcW w:w="2875" w:type="dxa"/>
             <w:shd w:val="clear" w:color="auto" w:fill="C9FDEE"/>
             <w:tcMar>
               <w:top w:w="96" w:type="dxa"/>
@@ -4264,6 +4436,18 @@
                 <w14:ligatures w14:val="none"/>
               </w:rPr>
             </w:pPr>
+            <w:r>
+              <w:rPr>
+                <w:rFonts w:ascii="Times New Roman" w:eastAsia="Times New Roman" w:hAnsi="Times New Roman" w:cs="Times New Roman"/>
+                <w:b/>
+                <w:bCs/>
+                <w:color w:val="000000"/>
+                <w:kern w:val="0"/>
+                <w:lang w:eastAsia="en-NZ"/>
+                <w14:ligatures w14:val="none"/>
+              </w:rPr>
+              <w:t>Nope</w:t>
+            </w:r>
           </w:p>
         </w:tc>
       </w:tr>
@@ -4273,7 +4457,7 @@
         </w:trPr>
         <w:tc>
           <w:tcPr>
-            <w:tcW w:w="1696" w:type="dxa"/>
+            <w:tcW w:w="1952" w:type="dxa"/>
             <w:shd w:val="clear" w:color="auto" w:fill="C9FDEE"/>
             <w:tcMar>
               <w:top w:w="96" w:type="dxa"/>
@@ -4302,7 +4486,7 @@
         </w:tc>
         <w:tc>
           <w:tcPr>
-            <w:tcW w:w="2694" w:type="dxa"/>
+            <w:tcW w:w="2620" w:type="dxa"/>
             <w:shd w:val="clear" w:color="auto" w:fill="C9FDEE"/>
             <w:tcMar>
               <w:top w:w="96" w:type="dxa"/>
@@ -4329,7 +4513,7 @@
         </w:tc>
         <w:tc>
           <w:tcPr>
-            <w:tcW w:w="2835" w:type="dxa"/>
+            <w:tcW w:w="2754" w:type="dxa"/>
             <w:shd w:val="clear" w:color="auto" w:fill="C9FDEE"/>
             <w:tcMar>
               <w:top w:w="96" w:type="dxa"/>
@@ -4356,7 +4540,7 @@
         </w:tc>
         <w:tc>
           <w:tcPr>
-            <w:tcW w:w="2976" w:type="dxa"/>
+            <w:tcW w:w="2875" w:type="dxa"/>
             <w:shd w:val="clear" w:color="auto" w:fill="C9FDEE"/>
             <w:tcMar>
               <w:top w:w="96" w:type="dxa"/>
@@ -4388,7 +4572,7 @@
         </w:trPr>
         <w:tc>
           <w:tcPr>
-            <w:tcW w:w="1696" w:type="dxa"/>
+            <w:tcW w:w="1952" w:type="dxa"/>
             <w:shd w:val="clear" w:color="auto" w:fill="C9FDEE"/>
             <w:tcMar>
               <w:top w:w="96" w:type="dxa"/>
@@ -4417,7 +4601,7 @@
         </w:tc>
         <w:tc>
           <w:tcPr>
-            <w:tcW w:w="2694" w:type="dxa"/>
+            <w:tcW w:w="2620" w:type="dxa"/>
             <w:shd w:val="clear" w:color="auto" w:fill="C9FDEE"/>
             <w:tcMar>
               <w:top w:w="96" w:type="dxa"/>
@@ -4444,7 +4628,7 @@
         </w:tc>
         <w:tc>
           <w:tcPr>
-            <w:tcW w:w="2835" w:type="dxa"/>
+            <w:tcW w:w="2754" w:type="dxa"/>
             <w:shd w:val="clear" w:color="auto" w:fill="C9FDEE"/>
             <w:tcMar>
               <w:top w:w="96" w:type="dxa"/>
@@ -4471,7 +4655,7 @@
         </w:tc>
         <w:tc>
           <w:tcPr>
-            <w:tcW w:w="2976" w:type="dxa"/>
+            <w:tcW w:w="2875" w:type="dxa"/>
             <w:shd w:val="clear" w:color="auto" w:fill="C9FDEE"/>
             <w:tcMar>
               <w:top w:w="96" w:type="dxa"/>
@@ -4503,7 +4687,7 @@
         </w:trPr>
         <w:tc>
           <w:tcPr>
-            <w:tcW w:w="1696" w:type="dxa"/>
+            <w:tcW w:w="1952" w:type="dxa"/>
             <w:shd w:val="clear" w:color="auto" w:fill="FBFDB5"/>
             <w:tcMar>
               <w:top w:w="96" w:type="dxa"/>
@@ -4546,7 +4730,7 @@
         </w:tc>
         <w:tc>
           <w:tcPr>
-            <w:tcW w:w="2694" w:type="dxa"/>
+            <w:tcW w:w="2620" w:type="dxa"/>
             <w:shd w:val="clear" w:color="auto" w:fill="FBFDB5"/>
             <w:tcMar>
               <w:top w:w="96" w:type="dxa"/>
@@ -4573,7 +4757,7 @@
         </w:tc>
         <w:tc>
           <w:tcPr>
-            <w:tcW w:w="2835" w:type="dxa"/>
+            <w:tcW w:w="2754" w:type="dxa"/>
             <w:shd w:val="clear" w:color="auto" w:fill="FBFDB5"/>
             <w:tcMar>
               <w:top w:w="96" w:type="dxa"/>
@@ -4600,7 +4784,7 @@
         </w:tc>
         <w:tc>
           <w:tcPr>
-            <w:tcW w:w="2976" w:type="dxa"/>
+            <w:tcW w:w="2875" w:type="dxa"/>
             <w:shd w:val="clear" w:color="auto" w:fill="FBFDB5"/>
             <w:tcMar>
               <w:top w:w="96" w:type="dxa"/>
@@ -4632,7 +4816,7 @@
         </w:trPr>
         <w:tc>
           <w:tcPr>
-            <w:tcW w:w="1696" w:type="dxa"/>
+            <w:tcW w:w="1952" w:type="dxa"/>
             <w:shd w:val="clear" w:color="auto" w:fill="FBFDB5"/>
             <w:tcMar>
               <w:top w:w="96" w:type="dxa"/>
@@ -4657,11 +4841,25 @@
                 <w14:ligatures w14:val="none"/>
               </w:rPr>
             </w:pPr>
-          </w:p>
-        </w:tc>
-        <w:tc>
-          <w:tcPr>
-            <w:tcW w:w="2694" w:type="dxa"/>
+            <w:r>
+              <w:rPr>
+                <w:rFonts w:ascii="Times New Roman" w:eastAsia="Times New Roman" w:hAnsi="Times New Roman" w:cs="Times New Roman"/>
+                <w:i/>
+                <w:iCs/>
+                <w:color w:val="000000"/>
+                <w:kern w:val="0"/>
+                <w:sz w:val="16"/>
+                <w:szCs w:val="16"/>
+                <w:lang w:eastAsia="en-NZ"/>
+                <w14:ligatures w14:val="none"/>
+              </w:rPr>
+              <w:t>Name can’t be longer than 12 characters</w:t>
+            </w:r>
+          </w:p>
+        </w:tc>
+        <w:tc>
+          <w:tcPr>
+            <w:tcW w:w="2620" w:type="dxa"/>
             <w:shd w:val="clear" w:color="auto" w:fill="FBFDB5"/>
             <w:tcMar>
               <w:top w:w="96" w:type="dxa"/>
@@ -4684,11 +4882,23 @@
                 <w14:ligatures w14:val="none"/>
               </w:rPr>
             </w:pPr>
-          </w:p>
-        </w:tc>
-        <w:tc>
-          <w:tcPr>
-            <w:tcW w:w="2835" w:type="dxa"/>
+            <w:r>
+              <w:rPr>
+                <w:rFonts w:ascii="Times New Roman" w:eastAsia="Times New Roman" w:hAnsi="Times New Roman" w:cs="Times New Roman"/>
+                <w:b/>
+                <w:bCs/>
+                <w:color w:val="000000"/>
+                <w:kern w:val="0"/>
+                <w:lang w:eastAsia="en-NZ"/>
+                <w14:ligatures w14:val="none"/>
+              </w:rPr>
+              <w:t>Shows screen with message telling user their name is too long</w:t>
+            </w:r>
+          </w:p>
+        </w:tc>
+        <w:tc>
+          <w:tcPr>
+            <w:tcW w:w="2754" w:type="dxa"/>
             <w:shd w:val="clear" w:color="auto" w:fill="FBFDB5"/>
             <w:tcMar>
               <w:top w:w="96" w:type="dxa"/>
@@ -4711,11 +4921,23 @@
                 <w14:ligatures w14:val="none"/>
               </w:rPr>
             </w:pPr>
-          </w:p>
-        </w:tc>
-        <w:tc>
-          <w:tcPr>
-            <w:tcW w:w="2976" w:type="dxa"/>
+            <w:r>
+              <w:rPr>
+                <w:rFonts w:ascii="Times New Roman" w:eastAsia="Times New Roman" w:hAnsi="Times New Roman" w:cs="Times New Roman"/>
+                <w:b/>
+                <w:bCs/>
+                <w:color w:val="000000"/>
+                <w:kern w:val="0"/>
+                <w:lang w:eastAsia="en-NZ"/>
+                <w14:ligatures w14:val="none"/>
+              </w:rPr>
+              <w:t>Shows screen with message telling user their name is too long</w:t>
+            </w:r>
+          </w:p>
+        </w:tc>
+        <w:tc>
+          <w:tcPr>
+            <w:tcW w:w="2875" w:type="dxa"/>
             <w:shd w:val="clear" w:color="auto" w:fill="FBFDB5"/>
             <w:tcMar>
               <w:top w:w="96" w:type="dxa"/>
@@ -4738,6 +4960,18 @@
                 <w14:ligatures w14:val="none"/>
               </w:rPr>
             </w:pPr>
+            <w:r>
+              <w:rPr>
+                <w:rFonts w:ascii="Times New Roman" w:eastAsia="Times New Roman" w:hAnsi="Times New Roman" w:cs="Times New Roman"/>
+                <w:b/>
+                <w:bCs/>
+                <w:color w:val="000000"/>
+                <w:kern w:val="0"/>
+                <w:lang w:eastAsia="en-NZ"/>
+                <w14:ligatures w14:val="none"/>
+              </w:rPr>
+              <w:t>Nope</w:t>
+            </w:r>
           </w:p>
         </w:tc>
       </w:tr>
@@ -4747,7 +4981,7 @@
         </w:trPr>
         <w:tc>
           <w:tcPr>
-            <w:tcW w:w="1696" w:type="dxa"/>
+            <w:tcW w:w="1952" w:type="dxa"/>
             <w:shd w:val="clear" w:color="auto" w:fill="FBFDB5"/>
             <w:tcMar>
               <w:top w:w="96" w:type="dxa"/>
@@ -4772,11 +5006,25 @@
                 <w14:ligatures w14:val="none"/>
               </w:rPr>
             </w:pPr>
-          </w:p>
-        </w:tc>
-        <w:tc>
-          <w:tcPr>
-            <w:tcW w:w="2694" w:type="dxa"/>
+            <w:r>
+              <w:rPr>
+                <w:rFonts w:ascii="Times New Roman" w:eastAsia="Times New Roman" w:hAnsi="Times New Roman" w:cs="Times New Roman"/>
+                <w:i/>
+                <w:iCs/>
+                <w:color w:val="000000"/>
+                <w:kern w:val="0"/>
+                <w:sz w:val="16"/>
+                <w:szCs w:val="16"/>
+                <w:lang w:eastAsia="en-NZ"/>
+                <w14:ligatures w14:val="none"/>
+              </w:rPr>
+              <w:t>Text box for name input can’t become so wide it goes off screen</w:t>
+            </w:r>
+          </w:p>
+        </w:tc>
+        <w:tc>
+          <w:tcPr>
+            <w:tcW w:w="2620" w:type="dxa"/>
             <w:shd w:val="clear" w:color="auto" w:fill="FBFDB5"/>
             <w:tcMar>
               <w:top w:w="96" w:type="dxa"/>
@@ -4799,11 +5047,23 @@
                 <w14:ligatures w14:val="none"/>
               </w:rPr>
             </w:pPr>
-          </w:p>
-        </w:tc>
-        <w:tc>
-          <w:tcPr>
-            <w:tcW w:w="2835" w:type="dxa"/>
+            <w:r>
+              <w:rPr>
+                <w:rFonts w:ascii="Times New Roman" w:eastAsia="Times New Roman" w:hAnsi="Times New Roman" w:cs="Times New Roman"/>
+                <w:b/>
+                <w:bCs/>
+                <w:color w:val="000000"/>
+                <w:kern w:val="0"/>
+                <w:lang w:eastAsia="en-NZ"/>
+                <w14:ligatures w14:val="none"/>
+              </w:rPr>
+              <w:t>Prevents user from typing any more after reaching a certain character limit</w:t>
+            </w:r>
+          </w:p>
+        </w:tc>
+        <w:tc>
+          <w:tcPr>
+            <w:tcW w:w="2754" w:type="dxa"/>
             <w:shd w:val="clear" w:color="auto" w:fill="FBFDB5"/>
             <w:tcMar>
               <w:top w:w="96" w:type="dxa"/>
@@ -4826,11 +5086,23 @@
                 <w14:ligatures w14:val="none"/>
               </w:rPr>
             </w:pPr>
-          </w:p>
-        </w:tc>
-        <w:tc>
-          <w:tcPr>
-            <w:tcW w:w="2976" w:type="dxa"/>
+            <w:r>
+              <w:rPr>
+                <w:rFonts w:ascii="Times New Roman" w:eastAsia="Times New Roman" w:hAnsi="Times New Roman" w:cs="Times New Roman"/>
+                <w:b/>
+                <w:bCs/>
+                <w:color w:val="000000"/>
+                <w:kern w:val="0"/>
+                <w:lang w:eastAsia="en-NZ"/>
+                <w14:ligatures w14:val="none"/>
+              </w:rPr>
+              <w:t>Prevents user from typing any more after reaching a certain character limit</w:t>
+            </w:r>
+          </w:p>
+        </w:tc>
+        <w:tc>
+          <w:tcPr>
+            <w:tcW w:w="2875" w:type="dxa"/>
             <w:shd w:val="clear" w:color="auto" w:fill="FBFDB5"/>
             <w:tcMar>
               <w:top w:w="96" w:type="dxa"/>
@@ -4853,6 +5125,18 @@
                 <w14:ligatures w14:val="none"/>
               </w:rPr>
             </w:pPr>
+            <w:r>
+              <w:rPr>
+                <w:rFonts w:ascii="Times New Roman" w:eastAsia="Times New Roman" w:hAnsi="Times New Roman" w:cs="Times New Roman"/>
+                <w:b/>
+                <w:bCs/>
+                <w:color w:val="000000"/>
+                <w:kern w:val="0"/>
+                <w:lang w:eastAsia="en-NZ"/>
+                <w14:ligatures w14:val="none"/>
+              </w:rPr>
+              <w:t>Nope</w:t>
+            </w:r>
           </w:p>
         </w:tc>
       </w:tr>
@@ -4862,7 +5146,7 @@
         </w:trPr>
         <w:tc>
           <w:tcPr>
-            <w:tcW w:w="1696" w:type="dxa"/>
+            <w:tcW w:w="1952" w:type="dxa"/>
             <w:shd w:val="clear" w:color="auto" w:fill="FBFDB5"/>
             <w:tcMar>
               <w:top w:w="96" w:type="dxa"/>
@@ -4891,7 +5175,7 @@
         </w:tc>
         <w:tc>
           <w:tcPr>
-            <w:tcW w:w="2694" w:type="dxa"/>
+            <w:tcW w:w="2620" w:type="dxa"/>
             <w:shd w:val="clear" w:color="auto" w:fill="FBFDB5"/>
             <w:tcMar>
               <w:top w:w="96" w:type="dxa"/>
@@ -4918,7 +5202,7 @@
         </w:tc>
         <w:tc>
           <w:tcPr>
-            <w:tcW w:w="2835" w:type="dxa"/>
+            <w:tcW w:w="2754" w:type="dxa"/>
             <w:shd w:val="clear" w:color="auto" w:fill="FBFDB5"/>
             <w:tcMar>
               <w:top w:w="96" w:type="dxa"/>
@@ -4945,7 +5229,7 @@
         </w:tc>
         <w:tc>
           <w:tcPr>
-            <w:tcW w:w="2976" w:type="dxa"/>
+            <w:tcW w:w="2875" w:type="dxa"/>
             <w:shd w:val="clear" w:color="auto" w:fill="FBFDB5"/>
             <w:tcMar>
               <w:top w:w="96" w:type="dxa"/>
@@ -4977,7 +5261,7 @@
         </w:trPr>
         <w:tc>
           <w:tcPr>
-            <w:tcW w:w="1696" w:type="dxa"/>
+            <w:tcW w:w="1952" w:type="dxa"/>
             <w:shd w:val="clear" w:color="auto" w:fill="FBFDB5"/>
             <w:tcMar>
               <w:top w:w="96" w:type="dxa"/>
@@ -5006,7 +5290,7 @@
         </w:tc>
         <w:tc>
           <w:tcPr>
-            <w:tcW w:w="2694" w:type="dxa"/>
+            <w:tcW w:w="2620" w:type="dxa"/>
             <w:shd w:val="clear" w:color="auto" w:fill="FBFDB5"/>
             <w:tcMar>
               <w:top w:w="96" w:type="dxa"/>
@@ -5033,7 +5317,7 @@
         </w:tc>
         <w:tc>
           <w:tcPr>
-            <w:tcW w:w="2835" w:type="dxa"/>
+            <w:tcW w:w="2754" w:type="dxa"/>
             <w:shd w:val="clear" w:color="auto" w:fill="FBFDB5"/>
             <w:tcMar>
               <w:top w:w="96" w:type="dxa"/>
@@ -5060,7 +5344,7 @@
         </w:tc>
         <w:tc>
           <w:tcPr>
-            <w:tcW w:w="2976" w:type="dxa"/>
+            <w:tcW w:w="2875" w:type="dxa"/>
             <w:shd w:val="clear" w:color="auto" w:fill="FBFDB5"/>
             <w:tcMar>
               <w:top w:w="96" w:type="dxa"/>
@@ -5092,7 +5376,7 @@
         </w:trPr>
         <w:tc>
           <w:tcPr>
-            <w:tcW w:w="1696" w:type="dxa"/>
+            <w:tcW w:w="1952" w:type="dxa"/>
             <w:shd w:val="clear" w:color="auto" w:fill="8FFB99"/>
             <w:tcMar>
               <w:top w:w="96" w:type="dxa"/>
@@ -5135,7 +5419,7 @@
         </w:tc>
         <w:tc>
           <w:tcPr>
-            <w:tcW w:w="2694" w:type="dxa"/>
+            <w:tcW w:w="2620" w:type="dxa"/>
             <w:shd w:val="clear" w:color="auto" w:fill="8FFB99"/>
             <w:tcMar>
               <w:top w:w="96" w:type="dxa"/>
@@ -5162,7 +5446,7 @@
         </w:tc>
         <w:tc>
           <w:tcPr>
-            <w:tcW w:w="2835" w:type="dxa"/>
+            <w:tcW w:w="2754" w:type="dxa"/>
             <w:shd w:val="clear" w:color="auto" w:fill="8FFB99"/>
             <w:tcMar>
               <w:top w:w="96" w:type="dxa"/>
@@ -5189,7 +5473,7 @@
         </w:tc>
         <w:tc>
           <w:tcPr>
-            <w:tcW w:w="2976" w:type="dxa"/>
+            <w:tcW w:w="2875" w:type="dxa"/>
             <w:shd w:val="clear" w:color="auto" w:fill="8FFB99"/>
             <w:tcMar>
               <w:top w:w="96" w:type="dxa"/>
@@ -5221,7 +5505,7 @@
         </w:trPr>
         <w:tc>
           <w:tcPr>
-            <w:tcW w:w="1696" w:type="dxa"/>
+            <w:tcW w:w="1952" w:type="dxa"/>
             <w:shd w:val="clear" w:color="auto" w:fill="8FFB99"/>
             <w:tcMar>
               <w:top w:w="96" w:type="dxa"/>
@@ -5246,11 +5530,25 @@
                 <w14:ligatures w14:val="none"/>
               </w:rPr>
             </w:pPr>
-          </w:p>
-        </w:tc>
-        <w:tc>
-          <w:tcPr>
-            <w:tcW w:w="2694" w:type="dxa"/>
+            <w:r>
+              <w:rPr>
+                <w:rFonts w:ascii="Times New Roman" w:eastAsia="Times New Roman" w:hAnsi="Times New Roman" w:cs="Times New Roman"/>
+                <w:i/>
+                <w:iCs/>
+                <w:color w:val="000000"/>
+                <w:kern w:val="0"/>
+                <w:sz w:val="16"/>
+                <w:szCs w:val="16"/>
+                <w:lang w:eastAsia="en-NZ"/>
+                <w14:ligatures w14:val="none"/>
+              </w:rPr>
+              <w:t>User can’t have nothing as a username</w:t>
+            </w:r>
+          </w:p>
+        </w:tc>
+        <w:tc>
+          <w:tcPr>
+            <w:tcW w:w="2620" w:type="dxa"/>
             <w:shd w:val="clear" w:color="auto" w:fill="8FFB99"/>
             <w:tcMar>
               <w:top w:w="96" w:type="dxa"/>
@@ -5273,11 +5571,23 @@
                 <w14:ligatures w14:val="none"/>
               </w:rPr>
             </w:pPr>
-          </w:p>
-        </w:tc>
-        <w:tc>
-          <w:tcPr>
-            <w:tcW w:w="2835" w:type="dxa"/>
+            <w:r>
+              <w:rPr>
+                <w:rFonts w:ascii="Times New Roman" w:eastAsia="Times New Roman" w:hAnsi="Times New Roman" w:cs="Times New Roman"/>
+                <w:b/>
+                <w:bCs/>
+                <w:color w:val="000000"/>
+                <w:kern w:val="0"/>
+                <w:lang w:eastAsia="en-NZ"/>
+                <w14:ligatures w14:val="none"/>
+              </w:rPr>
+              <w:t>Shows screen with message telling user they need a name</w:t>
+            </w:r>
+          </w:p>
+        </w:tc>
+        <w:tc>
+          <w:tcPr>
+            <w:tcW w:w="2754" w:type="dxa"/>
             <w:shd w:val="clear" w:color="auto" w:fill="8FFB99"/>
             <w:tcMar>
               <w:top w:w="96" w:type="dxa"/>
@@ -5300,11 +5610,23 @@
                 <w14:ligatures w14:val="none"/>
               </w:rPr>
             </w:pPr>
-          </w:p>
-        </w:tc>
-        <w:tc>
-          <w:tcPr>
-            <w:tcW w:w="2976" w:type="dxa"/>
+            <w:r>
+              <w:rPr>
+                <w:rFonts w:ascii="Times New Roman" w:eastAsia="Times New Roman" w:hAnsi="Times New Roman" w:cs="Times New Roman"/>
+                <w:b/>
+                <w:bCs/>
+                <w:color w:val="000000"/>
+                <w:kern w:val="0"/>
+                <w:lang w:eastAsia="en-NZ"/>
+                <w14:ligatures w14:val="none"/>
+              </w:rPr>
+              <w:t>Shows screen with message telling user they need a name</w:t>
+            </w:r>
+          </w:p>
+        </w:tc>
+        <w:tc>
+          <w:tcPr>
+            <w:tcW w:w="2875" w:type="dxa"/>
             <w:shd w:val="clear" w:color="auto" w:fill="8FFB99"/>
             <w:tcMar>
               <w:top w:w="96" w:type="dxa"/>
@@ -5327,6 +5649,18 @@
                 <w14:ligatures w14:val="none"/>
               </w:rPr>
             </w:pPr>
+            <w:r>
+              <w:rPr>
+                <w:rFonts w:ascii="Times New Roman" w:eastAsia="Times New Roman" w:hAnsi="Times New Roman" w:cs="Times New Roman"/>
+                <w:b/>
+                <w:bCs/>
+                <w:color w:val="000000"/>
+                <w:kern w:val="0"/>
+                <w:lang w:eastAsia="en-NZ"/>
+                <w14:ligatures w14:val="none"/>
+              </w:rPr>
+              <w:t>Nope</w:t>
+            </w:r>
           </w:p>
         </w:tc>
       </w:tr>
@@ -5336,7 +5670,7 @@
         </w:trPr>
         <w:tc>
           <w:tcPr>
-            <w:tcW w:w="1696" w:type="dxa"/>
+            <w:tcW w:w="1952" w:type="dxa"/>
             <w:shd w:val="clear" w:color="auto" w:fill="8FFB99"/>
             <w:tcMar>
               <w:top w:w="96" w:type="dxa"/>
@@ -5365,7 +5699,7 @@
         </w:tc>
         <w:tc>
           <w:tcPr>
-            <w:tcW w:w="2694" w:type="dxa"/>
+            <w:tcW w:w="2620" w:type="dxa"/>
             <w:shd w:val="clear" w:color="auto" w:fill="8FFB99"/>
             <w:tcMar>
               <w:top w:w="96" w:type="dxa"/>
@@ -5392,7 +5726,7 @@
         </w:tc>
         <w:tc>
           <w:tcPr>
-            <w:tcW w:w="2835" w:type="dxa"/>
+            <w:tcW w:w="2754" w:type="dxa"/>
             <w:shd w:val="clear" w:color="auto" w:fill="8FFB99"/>
             <w:tcMar>
               <w:top w:w="96" w:type="dxa"/>
@@ -5419,7 +5753,7 @@
         </w:tc>
         <w:tc>
           <w:tcPr>
-            <w:tcW w:w="2976" w:type="dxa"/>
+            <w:tcW w:w="2875" w:type="dxa"/>
             <w:shd w:val="clear" w:color="auto" w:fill="8FFB99"/>
             <w:tcMar>
               <w:top w:w="96" w:type="dxa"/>

</xml_diff>